<commit_message>
update on getdata - ajax on buttons
</commit_message>
<xml_diff>
--- a/Licenta/George-Sergiu Bălăucă ---- LICENȚĂ.docx
+++ b/Licenta/George-Sergiu Bălăucă ---- LICENȚĂ.docx
@@ -22955,7 +22955,6 @@
     </w:p>
     <w:p>
       <w:pPr>
-        <w:jc w:val="center"/>
         <w:rPr>
           <w:lang w:val="ro-RO"/>
         </w:rPr>
@@ -23767,23 +23766,328 @@
         <w:rPr>
           <w:lang w:val="ro-RO"/>
         </w:rPr>
-        <w:t xml:space="preserve"> Acest prompt este creat tot prin intermediul librăriei Bootstrap și este modificat, așa încât să cuprindă un formular.</w:t>
-      </w:r>
-      <w:r>
-        <w:rPr>
-          <w:lang w:val="ro-RO"/>
-        </w:rPr>
-        <w:t xml:space="preserve"> Numele introdus de utilizator pentru consumator reprezintă un câmp de tip text de intrare, care este trimis mai departe către un fișieri numit „insert.php”.</w:t>
+        <w:t xml:space="preserve"> Acest prompt este creat tot prin intermediul librăriei Bootstrap și este </w:t>
+      </w:r>
+      <w:r>
+        <w:rPr>
+          <w:lang w:val="ro-RO"/>
+        </w:rPr>
+        <w:t xml:space="preserve">adaptat, așa încât să cuprindă </w:t>
+      </w:r>
+      <w:r>
+        <w:rPr>
+          <w:lang w:val="ro-RO"/>
+        </w:rPr>
+        <w:t>un câmp text de intrare</w:t>
+      </w:r>
+      <w:r>
+        <w:rPr>
+          <w:lang w:val="ro-RO"/>
+        </w:rPr>
+        <w:t>.</w:t>
+      </w:r>
+      <w:r>
+        <w:rPr>
+          <w:lang w:val="ro-RO"/>
+        </w:rPr>
+        <w:t xml:space="preserve"> </w:t>
+      </w:r>
+      <w:r>
+        <w:rPr>
+          <w:lang w:val="ro-RO"/>
+        </w:rPr>
+        <w:t>În cadrul acestuia, utilizatorul va introduce numele dispozitivului</w:t>
+      </w:r>
+      <w:r>
+        <w:rPr>
+          <w:lang w:val="ro-RO"/>
+        </w:rPr>
+        <w:t>, care este tri</w:t>
+      </w:r>
+      <w:r>
+        <w:rPr>
+          <w:lang w:val="ro-RO"/>
+        </w:rPr>
+        <w:t>mis mai departe către un fișier</w:t>
+      </w:r>
+      <w:r>
+        <w:rPr>
+          <w:lang w:val="ro-RO"/>
+        </w:rPr>
+        <w:t xml:space="preserve"> numit „insert.php”</w:t>
+      </w:r>
+      <w:r>
+        <w:rPr>
+          <w:lang w:val="ro-RO"/>
+        </w:rPr>
+        <w:t>, cu scopul de a introduce numele dispozitivului în tabelul corespunzător.</w:t>
+      </w:r>
+      <w:r>
+        <w:rPr>
+          <w:lang w:val="ro-RO"/>
+        </w:rPr>
+        <w:t xml:space="preserve"> Acest lucru este posibil prin aceeași sintaxă MySQL</w:t>
+      </w:r>
+      <w:r>
+        <w:rPr>
+          <w:lang w:val="ro-RO"/>
+        </w:rPr>
+        <w:t>, însă sub următoarea formă:</w:t>
+      </w:r>
+    </w:p>
+    <w:p>
+      <w:pPr>
+        <w:rPr>
+          <w:lang w:val="ro-RO"/>
+        </w:rPr>
+      </w:pPr>
+      <w:r>
+        <w:rPr>
+          <w:noProof/>
+          <w:lang w:val="ro-RO"/>
+        </w:rPr>
+        <w:drawing>
+          <wp:inline distT="0" distB="0" distL="0" distR="0">
+            <wp:extent cx="5760085" cy="1188720"/>
+            <wp:effectExtent l="0" t="0" r="0" b="0"/>
+            <wp:docPr id="38" name="Picture 38"/>
+            <wp:cNvGraphicFramePr>
+              <a:graphicFrameLocks xmlns:a="http://schemas.openxmlformats.org/drawingml/2006/main" noChangeAspect="1"/>
+            </wp:cNvGraphicFramePr>
+            <a:graphic xmlns:a="http://schemas.openxmlformats.org/drawingml/2006/main">
+              <a:graphicData uri="http://schemas.openxmlformats.org/drawingml/2006/picture">
+                <pic:pic xmlns:pic="http://schemas.openxmlformats.org/drawingml/2006/picture">
+                  <pic:nvPicPr>
+                    <pic:cNvPr id="38" name="insert into device.png"/>
+                    <pic:cNvPicPr/>
+                  </pic:nvPicPr>
+                  <pic:blipFill>
+                    <a:blip r:embed="rId45">
+                      <a:extLst>
+                        <a:ext uri="{28A0092B-C50C-407E-A947-70E740481C1C}">
+                          <a14:useLocalDpi xmlns:a14="http://schemas.microsoft.com/office/drawing/2010/main" val="0"/>
+                        </a:ext>
+                      </a:extLst>
+                    </a:blip>
+                    <a:stretch>
+                      <a:fillRect/>
+                    </a:stretch>
+                  </pic:blipFill>
+                  <pic:spPr>
+                    <a:xfrm>
+                      <a:off x="0" y="0"/>
+                      <a:ext cx="5760085" cy="1188720"/>
+                    </a:xfrm>
+                    <a:prstGeom prst="rect">
+                      <a:avLst/>
+                    </a:prstGeom>
+                  </pic:spPr>
+                </pic:pic>
+              </a:graphicData>
+            </a:graphic>
+          </wp:inline>
+        </w:drawing>
+      </w:r>
+    </w:p>
+    <w:p>
+      <w:pPr>
+        <w:rPr>
+          <w:lang w:val="ro-RO"/>
+        </w:rPr>
+      </w:pPr>
+      <w:r>
+        <w:rPr>
+          <w:lang w:val="ro-RO"/>
+        </w:rPr>
+        <w:t>Pe lângă inserarea numelui trimis din formular în baza de date, am introdus în tabelul corespunzător senzorului, în coloana „ID_Device”, id-ul ultimului dispozitiv creat de utilizator prin intermediul sintaxei „LAST_INSERT_ID()”, în ideea realizării monitorizării consumului. Ulterior, am utilizat ca parametru data și ora inserării.</w:t>
+      </w:r>
+      <w:r>
+        <w:rPr>
+          <w:lang w:val="ro-RO"/>
+        </w:rPr>
+        <w:t xml:space="preserve"> Ce este de evidențiat în cadrul scriptului ilustrat, este posibilitatea creării </w:t>
+      </w:r>
+      <w:r>
+        <w:rPr>
+          <w:lang w:val="ro-RO"/>
+        </w:rPr>
+        <w:t xml:space="preserve">unui query multiplu prin concatenarea a doua variabile, utilizând „ ; ” la finalul primului șir MySQL și „ . ” </w:t>
+      </w:r>
+      <w:r>
+        <w:rPr>
+          <w:lang w:val="ro-RO"/>
+        </w:rPr>
+        <w:lastRenderedPageBreak/>
+        <w:t>înainte de a atribui celei de-a doua variabile următorul șir.</w:t>
+      </w:r>
+      <w:r>
+        <w:rPr>
+          <w:lang w:val="ro-RO"/>
+        </w:rPr>
+        <w:t xml:space="preserve"> Apelarea acestui query este realizată într-un bloc „if”, al cărui condiție, dacă este satisfăcută, va trimite direcționa utilizatorul înapoi la pagina de citiri date</w:t>
+      </w:r>
+      <w:r>
+        <w:rPr>
+          <w:lang w:val="ro-RO"/>
+        </w:rPr>
+        <w:t>, ca acesta să poată utiliza interfața în continuare</w:t>
+      </w:r>
+      <w:r>
+        <w:rPr>
+          <w:lang w:val="ro-RO"/>
+        </w:rPr>
+        <w:t>. În caz contrar, locația este aceeași, dar va apărea și un mesaj de eroare.</w:t>
+      </w:r>
+      <w:r>
+        <w:rPr>
+          <w:lang w:val="ro-RO"/>
+        </w:rPr>
+        <w:t xml:space="preserve"> </w:t>
+      </w:r>
+    </w:p>
+    <w:p>
+      <w:pPr>
+        <w:rPr>
+          <w:lang w:val="ro-RO"/>
+        </w:rPr>
+      </w:pPr>
+      <w:r>
+        <w:rPr>
+          <w:lang w:val="ro-RO"/>
+        </w:rPr>
+        <w:t>Trimiterea numelui dispozitivului am implementat-o inițial prin adăugarea unui formular în prompt ce avea atributul „action” setat cu numele fișierului PHP ce realiza inserarea în tabel.</w:t>
+      </w:r>
+      <w:r>
+        <w:rPr>
+          <w:lang w:val="ro-RO"/>
+        </w:rPr>
+        <w:t xml:space="preserve"> Ulterior, am implementat o construcție mai avansată utilizând AJAX</w:t>
+      </w:r>
+      <w:r>
+        <w:rPr>
+          <w:lang w:val="ro-RO"/>
+        </w:rPr>
+        <w:t xml:space="preserve"> (Asynchronous JavaScript And XML).</w:t>
+      </w:r>
+      <w:r>
+        <w:rPr>
+          <w:lang w:val="ro-RO"/>
+        </w:rPr>
+        <w:t xml:space="preserve"> </w:t>
+      </w:r>
+      <w:r>
+        <w:rPr>
+          <w:lang w:val="ro-RO"/>
+        </w:rPr>
+        <w:t xml:space="preserve"> Scriptul prin care am implementat această funcționalitate este ilustrat în figura următoare:</w:t>
+      </w:r>
+    </w:p>
+    <w:p>
+      <w:pPr>
+        <w:jc w:val="center"/>
+        <w:rPr>
+          <w:lang w:val="ro-RO"/>
+        </w:rPr>
+      </w:pPr>
+      <w:r>
+        <w:rPr>
+          <w:noProof/>
+          <w:lang w:val="ro-RO"/>
+        </w:rPr>
+        <w:drawing>
+          <wp:inline distT="0" distB="0" distL="0" distR="0">
+            <wp:extent cx="5760085" cy="3861435"/>
+            <wp:effectExtent l="0" t="0" r="0" b="5715"/>
+            <wp:docPr id="39" name="Picture 39"/>
+            <wp:cNvGraphicFramePr>
+              <a:graphicFrameLocks xmlns:a="http://schemas.openxmlformats.org/drawingml/2006/main" noChangeAspect="1"/>
+            </wp:cNvGraphicFramePr>
+            <a:graphic xmlns:a="http://schemas.openxmlformats.org/drawingml/2006/main">
+              <a:graphicData uri="http://schemas.openxmlformats.org/drawingml/2006/picture">
+                <pic:pic xmlns:pic="http://schemas.openxmlformats.org/drawingml/2006/picture">
+                  <pic:nvPicPr>
+                    <pic:cNvPr id="39" name="ajax.png"/>
+                    <pic:cNvPicPr/>
+                  </pic:nvPicPr>
+                  <pic:blipFill>
+                    <a:blip r:embed="rId46">
+                      <a:extLst>
+                        <a:ext uri="{28A0092B-C50C-407E-A947-70E740481C1C}">
+                          <a14:useLocalDpi xmlns:a14="http://schemas.microsoft.com/office/drawing/2010/main" val="0"/>
+                        </a:ext>
+                      </a:extLst>
+                    </a:blip>
+                    <a:stretch>
+                      <a:fillRect/>
+                    </a:stretch>
+                  </pic:blipFill>
+                  <pic:spPr>
+                    <a:xfrm>
+                      <a:off x="0" y="0"/>
+                      <a:ext cx="5760085" cy="3861435"/>
+                    </a:xfrm>
+                    <a:prstGeom prst="rect">
+                      <a:avLst/>
+                    </a:prstGeom>
+                  </pic:spPr>
+                </pic:pic>
+              </a:graphicData>
+            </a:graphic>
+          </wp:inline>
+        </w:drawing>
+      </w:r>
+    </w:p>
+    <w:p>
+      <w:pPr>
+        <w:rPr>
+          <w:lang w:val="ro-RO"/>
+        </w:rPr>
+      </w:pPr>
+      <w:r>
+        <w:rPr>
+          <w:lang w:val="ro-RO"/>
+        </w:rPr>
+        <w:t>Funcționarea logică a interfeței de citiri implică rularea celor două butoane de începere, respectiv încetare a înregistrării după un anumit scenariu. Mai exact, la intrarea în pagină trebuie să apară numai butonul verde. După apăsarea acestuia și prelucrarea informațiilor, trebuie să apară butonul roșu. Totuși, cum informațiile sunt trimise de la senzor la intervale de 5 secunde, este necesară implementarea unui întârzieri</w:t>
+      </w:r>
+      <w:r>
+        <w:rPr>
+          <w:lang w:val="ro-RO"/>
+        </w:rPr>
+        <w:t>.</w:t>
+      </w:r>
+      <w:r>
+        <w:rPr>
+          <w:lang w:val="ro-RO"/>
+        </w:rPr>
+        <w:t xml:space="preserve"> După terminarea procesării informațiilor în cadrul promptulu</w:t>
       </w:r>
       <w:bookmarkStart w:id="55" w:name="_GoBack"/>
       <w:bookmarkEnd w:id="55"/>
-    </w:p>
-    <w:p>
-      <w:pPr>
-        <w:rPr>
-          <w:lang w:val="ro-RO"/>
-        </w:rPr>
-      </w:pPr>
+      <w:r>
+        <w:rPr>
+          <w:lang w:val="ro-RO"/>
+        </w:rPr>
+        <w:t>i declanșat de butonul roșu, trebuie să reapară butonul verde.</w:t>
+      </w:r>
+      <w:r>
+        <w:rPr>
+          <w:lang w:val="ro-RO"/>
+        </w:rPr>
+        <w:t xml:space="preserve"> Această funcționalitate este implementată prin codul ilustrat anterior.</w:t>
+      </w:r>
+      <w:r>
+        <w:rPr>
+          <w:lang w:val="ro-RO"/>
+        </w:rPr>
+        <w:t xml:space="preserve"> </w:t>
+      </w:r>
+      <w:r>
+        <w:rPr>
+          <w:highlight w:val="yellow"/>
+          <w:lang w:val="ro-RO"/>
+        </w:rPr>
+        <w:t>EXPLICA CODUL</w:t>
+      </w:r>
     </w:p>
     <w:p>
       <w:pPr>
@@ -25916,10 +26220,10 @@
       </w:r>
     </w:p>
     <w:sectPr>
-      <w:headerReference w:type="default" r:id="rId45"/>
-      <w:footerReference w:type="default" r:id="rId46"/>
-      <w:headerReference w:type="first" r:id="rId47"/>
-      <w:footerReference w:type="first" r:id="rId48"/>
+      <w:headerReference w:type="default" r:id="rId47"/>
+      <w:footerReference w:type="default" r:id="rId48"/>
+      <w:headerReference w:type="first" r:id="rId49"/>
+      <w:footerReference w:type="first" r:id="rId50"/>
       <w:pgSz w:w="11907" w:h="16840" w:code="9"/>
       <w:pgMar w:top="1418" w:right="1418" w:bottom="1418" w:left="1418" w:header="720" w:footer="720" w:gutter="0"/>
       <w:pgNumType w:start="1"/>
@@ -26020,7 +26324,7 @@
           <w:rPr>
             <w:noProof/>
           </w:rPr>
-          <w:t>35</w:t>
+          <w:t>37</w:t>
         </w:r>
         <w:r>
           <w:rPr>
@@ -26365,7 +26669,7 @@
         <w:rPr>
           <w:noProof/>
         </w:rPr>
-        <w:t>Analiză, proiectare, implementare</w:t>
+        <w:t>Concluzii</w:t>
       </w:r>
     </w:fldSimple>
   </w:p>
@@ -30822,7 +31126,7 @@
 </file>
 
 <file path=customXml/itemProps1.xml><?xml version="1.0" encoding="utf-8"?>
-<ds:datastoreItem xmlns:ds="http://schemas.openxmlformats.org/officeDocument/2006/customXml" ds:itemID="{ABE361E7-D01B-4FAB-9311-329BC01E9082}">
+<ds:datastoreItem xmlns:ds="http://schemas.openxmlformats.org/officeDocument/2006/customXml" ds:itemID="{EFFC9FF7-531A-40BA-8C92-6CB348CB792F}">
   <ds:schemaRefs>
     <ds:schemaRef ds:uri="http://schemas.openxmlformats.org/officeDocument/2006/bibliography"/>
   </ds:schemaRefs>

</xml_diff>